<commit_message>
DONE, just need to add the PDF to download option. if you want PDF you should go and take it from folder
</commit_message>
<xml_diff>
--- a/static/docx/modified_document.docx
+++ b/static/docx/modified_document.docx
@@ -11,7 +11,7 @@
         <w:rPr>
           <w:rFonts w:ascii="Arial" w:hAnsi="Arial"/>
         </w:rPr>
-        <w:t>11/01/2023</w:t>
+        <w:t>12/01/2023</w:t>
       </w:r>
     </w:p>
     <w:p>
@@ -63,7 +63,7 @@
         <w:rPr>
           <w:rFonts w:cs="Arial" w:ascii="Arial" w:hAnsi="Arial"/>
         </w:rPr>
-        <w:t>1</w:t>
+        <w:t>יוגב נמיר</w:t>
       </w:r>
     </w:p>
     <w:p>
@@ -78,7 +78,7 @@
         <w:rPr>
           <w:rFonts w:cs="Arial" w:ascii="Arial" w:hAnsi="Arial"/>
         </w:rPr>
-        <w:t>Pinsker 21 apartment 9</w:t>
+        <w:t>איפשהו בקריות</w:t>
       </w:r>
     </w:p>
     <w:p>
@@ -113,7 +113,7 @@
         <w:rPr>
           <w:rFonts w:ascii="Arial" w:hAnsi="Arial" w:cs="AppleSystemUIFont"/>
         </w:rPr>
-        <w:t>123</w:t>
+        <w:t>6969696969</w:t>
       </w:r>
     </w:p>
     <w:p>
@@ -383,9 +383,9 @@
         <w:rPr>
           <w:rFonts w:ascii="Arial" w:hAnsi="Arial" w:cs="AppleSystemUIFont"/>
         </w:rPr>
-        <w:t>ביום 0001-01-01  בשעה 01:01</w:t>
+        <w:t>ביום 0023-01-12  בשעה 12:12</w:t>
         <w:br/>
-        <w:t>ביום 0001-01-01  בשעה 01:01</w:t>
+        <w:t>ביום 1111-11-12  בשעה 11:11</w:t>
         <w:br/>
       </w:r>
       <w:r>
@@ -652,7 +652,7 @@
         <w:rPr>
           <w:rFonts w:ascii="Arial" w:hAnsi="Arial" w:cs="AppleSystemUIFont"/>
         </w:rPr>
-        <w:t>amit hacoon</w:t>
+        <w:t>עמית חקון</w:t>
       </w:r>
     </w:p>
     <w:p>
@@ -775,7 +775,7 @@
         <w:rPr>
           <w:rFonts w:ascii="Arial" w:hAnsi="Arial"/>
         </w:rPr>
-        <w:t>11/01/2023</w:t>
+        <w:t>12/01/2023</w:t>
       </w:r>
     </w:p>
     <w:p>
@@ -797,7 +797,7 @@
         <w:rPr>
           <w:rFonts w:ascii="Arial" w:hAnsi="Arial"/>
         </w:rPr>
-        <w:t>נספח א׳:</w:t>
+        <w:t>נספח א׳</w:t>
         <w:br/>
       </w:r>
       <w:r>
@@ -806,7 +806,7 @@
         </w:rPr>
         <w:drawing>
           <wp:inline xmlns:a="http://schemas.openxmlformats.org/drawingml/2006/main" xmlns:pic="http://schemas.openxmlformats.org/drawingml/2006/picture">
-            <wp:extent cx="2286000" cy="2638697"/>
+            <wp:extent cx="2286000" cy="2863319"/>
             <wp:docPr id="1" name="Picture 1"/>
             <wp:cNvGraphicFramePr>
               <a:graphicFrameLocks noChangeAspect="1"/>
@@ -827,7 +827,7 @@
                   <pic:spPr>
                     <a:xfrm>
                       <a:off x="0" y="0"/>
-                      <a:ext cx="2286000" cy="2638697"/>
+                      <a:ext cx="2286000" cy="2863319"/>
                     </a:xfrm>
                     <a:prstGeom prst="rect"/>
                   </pic:spPr>
@@ -843,7 +843,7 @@
         <w:rPr>
           <w:rFonts w:ascii="Arial" w:hAnsi="Arial"/>
         </w:rPr>
-        <w:t>נספח ב׳:</w:t>
+        <w:t>נספח ב</w:t>
         <w:br/>
       </w:r>
       <w:r>
@@ -852,7 +852,7 @@
         </w:rPr>
         <w:drawing>
           <wp:inline xmlns:a="http://schemas.openxmlformats.org/drawingml/2006/main" xmlns:pic="http://schemas.openxmlformats.org/drawingml/2006/picture">
-            <wp:extent cx="2286000" cy="3104707"/>
+            <wp:extent cx="2286000" cy="3918857"/>
             <wp:docPr id="2" name="Picture 2"/>
             <wp:cNvGraphicFramePr>
               <a:graphicFrameLocks noChangeAspect="1"/>
@@ -873,7 +873,7 @@
                   <pic:spPr>
                     <a:xfrm>
                       <a:off x="0" y="0"/>
-                      <a:ext cx="2286000" cy="3104707"/>
+                      <a:ext cx="2286000" cy="3918857"/>
                     </a:xfrm>
                     <a:prstGeom prst="rect"/>
                   </pic:spPr>

</xml_diff>

<commit_message>
all logos are update
</commit_message>
<xml_diff>
--- a/static/docx/modified_document.docx
+++ b/static/docx/modified_document.docx
@@ -11,7 +11,7 @@
         <w:rPr>
           <w:rFonts w:ascii="Arial" w:hAnsi="Arial"/>
         </w:rPr>
-        <w:t>23/01/2023</w:t>
+        <w:t>06/02/2023</w:t>
       </w:r>
     </w:p>
     <w:p>
@@ -64,7 +64,7 @@
         <w:rPr>
           <w:rFonts w:cs="Arial" w:ascii="Arial" w:hAnsi="Arial"/>
         </w:rPr>
-        <w:t>1</w:t>
+        <w:t>asdfasf</w:t>
       </w:r>
       <w:proofErr w:type="spellEnd"/>
     </w:p>
@@ -81,7 +81,7 @@
         <w:rPr>
           <w:rFonts w:cs="Arial" w:ascii="Arial" w:hAnsi="Arial"/>
         </w:rPr>
-        <w:t>Pinsker 21 apartment 9</w:t>
+        <w:t>asdfasdf</w:t>
       </w:r>
       <w:proofErr w:type="spellEnd"/>
     </w:p>
@@ -118,7 +118,7 @@
         <w:rPr>
           <w:rFonts w:ascii="Arial" w:hAnsi="Arial" w:cs="AppleSystemUIFont"/>
         </w:rPr>
-        <w:t>1</w:t>
+        <w:t>13412</w:t>
       </w:r>
       <w:proofErr w:type="spellEnd"/>
     </w:p>
@@ -286,7 +286,7 @@
         <w:rPr>
           <w:rFonts w:ascii="Arial" w:hAnsi="Arial" w:cs="AppleSystemUIFont"/>
         </w:rPr>
-        <w:t xml:space="preserve"> 0544433283 </w:t>
+        <w:t xml:space="preserve"> 123 </w:t>
       </w:r>
       <w:r>
         <w:rPr>
@@ -390,7 +390,7 @@
         <w:rPr>
           <w:rFonts w:ascii="Arial" w:hAnsi="Arial" w:cs="AppleSystemUIFont"/>
         </w:rPr>
-        <w:t>ביום 01/01/0001  בשעה 01:01</w:t>
+        <w:t>ביום 07/02/2023  בשעה 12:15</w:t>
         <w:br/>
       </w:r>
       <w:proofErr w:type="spellEnd"/>
@@ -446,7 +446,7 @@
         <w:rPr>
           <w:rFonts w:ascii="Arial" w:hAnsi="Arial" w:cs="AppleSystemUIFont"/>
         </w:rPr>
-        <w:t>אם לא די בכך, הרי שהמסרון ממילא לא עומד בדרישות החוק הצורניות בכך שאין בו אפשרות הסרה כדין</w:t>
+        <w:t xml:space="preserve"> </w:t>
       </w:r>
       <w:proofErr w:type="spellEnd"/>
       <w:r>
@@ -647,7 +647,7 @@
         <w:rPr>
           <w:rFonts w:ascii="Arial" w:hAnsi="Arial" w:cs="AppleSystemUIFont"/>
         </w:rPr>
-        <w:t>amit hacoon</w:t>
+        <w:t>gnh,</w:t>
       </w:r>
       <w:proofErr w:type="spellEnd"/>
     </w:p>
@@ -663,7 +663,7 @@
         <w:rPr>
           <w:rFonts w:ascii="Arial" w:hAnsi="Arial" w:cs="AppleSystemUIFont"/>
         </w:rPr>
-        <w:t>amithacoon@gmail.com</w:t>
+        <w:t>Amithacoon@gmail.com</w:t>
       </w:r>
       <w:proofErr w:type="spellEnd"/>
     </w:p>
@@ -676,7 +676,7 @@
         <w:rPr>
           <w:rFonts w:ascii="Arial" w:hAnsi="Arial" w:cs="AppleSystemUIFont"/>
         </w:rPr>
-        <w:t>0544433283</w:t>
+        <w:t>123</w:t>
       </w:r>
       <w:proofErr w:type="spellEnd"/>
     </w:p>
@@ -788,7 +788,7 @@
         <w:rPr>
           <w:rFonts w:ascii="Arial" w:hAnsi="Arial"/>
         </w:rPr>
-        <w:t>23/01/2023</w:t>
+        <w:t>06/02/2023</w:t>
       </w:r>
     </w:p>
     <w:p>
@@ -819,7 +819,7 @@
         </w:rPr>
         <w:drawing>
           <wp:inline xmlns:a="http://schemas.openxmlformats.org/drawingml/2006/main" xmlns:pic="http://schemas.openxmlformats.org/drawingml/2006/picture">
-            <wp:extent cx="2286000" cy="1312883"/>
+            <wp:extent cx="2286000" cy="1596369"/>
             <wp:docPr id="1" name="Picture 1"/>
             <wp:cNvGraphicFramePr>
               <a:graphicFrameLocks noChangeAspect="1"/>
@@ -840,7 +840,7 @@
                   <pic:spPr>
                     <a:xfrm>
                       <a:off x="0" y="0"/>
-                      <a:ext cx="2286000" cy="1312883"/>
+                      <a:ext cx="2286000" cy="1596369"/>
                     </a:xfrm>
                     <a:prstGeom prst="rect"/>
                   </pic:spPr>

</xml_diff>